<commit_message>
Update Learn by Doing Doc
</commit_message>
<xml_diff>
--- a/RedwoodPLG/LearnByDoing.docx
+++ b/RedwoodPLG/LearnByDoing.docx
@@ -1,6 +1,6 @@
 
 <file path=word/document.xml><?xml version="1.0" encoding="utf-8"?>
-<w:document xmlns:wpc="http://schemas.microsoft.com/office/word/2010/wordprocessingCanvas" xmlns:cx="http://schemas.microsoft.com/office/drawing/2014/chartex" xmlns:cx1="http://schemas.microsoft.com/office/drawing/2015/9/8/chartex" xmlns:cx2="http://schemas.microsoft.com/office/drawing/2015/10/21/chartex" xmlns:cx3="http://schemas.microsoft.com/office/drawing/2016/5/9/chartex" xmlns:cx4="http://schemas.microsoft.com/office/drawing/2016/5/10/chartex" xmlns:cx5="http://schemas.microsoft.com/office/drawing/2016/5/11/chartex" xmlns:cx6="http://schemas.microsoft.com/office/drawing/2016/5/12/chartex" xmlns:cx7="http://schemas.microsoft.com/office/drawing/2016/5/13/chartex" xmlns:cx8="http://schemas.microsoft.com/office/drawing/2016/5/14/chartex" xmlns:mc="http://schemas.openxmlformats.org/markup-compatibility/2006" xmlns:aink="http://schemas.microsoft.com/office/drawing/2016/ink" xmlns:am3d="http://schemas.microsoft.com/office/drawing/2017/model3d" xmlns:o="urn:schemas-microsoft-com:office:office" xmlns:r="http://schemas.openxmlformats.org/officeDocument/2006/relationships" xmlns:m="http://schemas.openxmlformats.org/officeDocument/2006/math" xmlns:v="urn:schemas-microsoft-com:vml" xmlns:wp14="http://schemas.microsoft.com/office/word/2010/wordprocessingDrawing" xmlns:wp="http://schemas.openxmlformats.org/drawingml/2006/wordprocessingDrawing" xmlns:w10="urn:schemas-microsoft-com:office:word" xmlns:w="http://schemas.openxmlformats.org/wordprocessingml/2006/main" xmlns:w14="http://schemas.microsoft.com/office/word/2010/wordml" xmlns:w15="http://schemas.microsoft.com/office/word/2012/wordml" xmlns:w16se="http://schemas.microsoft.com/office/word/2015/wordml/symex" xmlns:wpg="http://schemas.microsoft.com/office/word/2010/wordprocessingGroup" xmlns:wpi="http://schemas.microsoft.com/office/word/2010/wordprocessingInk" xmlns:wne="http://schemas.microsoft.com/office/word/2006/wordml" xmlns:wps="http://schemas.microsoft.com/office/word/2010/wordprocessingShape" mc:Ignorable="w14 w15 w16se wp14">
+<w:document xmlns:wpc="http://schemas.microsoft.com/office/word/2010/wordprocessingCanvas" xmlns:cx="http://schemas.microsoft.com/office/drawing/2014/chartex" xmlns:cx1="http://schemas.microsoft.com/office/drawing/2015/9/8/chartex" xmlns:cx2="http://schemas.microsoft.com/office/drawing/2015/10/21/chartex" xmlns:cx3="http://schemas.microsoft.com/office/drawing/2016/5/9/chartex" xmlns:cx4="http://schemas.microsoft.com/office/drawing/2016/5/10/chartex" xmlns:cx5="http://schemas.microsoft.com/office/drawing/2016/5/11/chartex" xmlns:cx6="http://schemas.microsoft.com/office/drawing/2016/5/12/chartex" xmlns:cx7="http://schemas.microsoft.com/office/drawing/2016/5/13/chartex" xmlns:cx8="http://schemas.microsoft.com/office/drawing/2016/5/14/chartex" xmlns:mc="http://schemas.openxmlformats.org/markup-compatibility/2006" xmlns:aink="http://schemas.microsoft.com/office/drawing/2016/ink" xmlns:am3d="http://schemas.microsoft.com/office/drawing/2017/model3d" xmlns:o="urn:schemas-microsoft-com:office:office" xmlns:r="http://schemas.openxmlformats.org/officeDocument/2006/relationships" xmlns:m="http://schemas.openxmlformats.org/officeDocument/2006/math" xmlns:v="urn:schemas-microsoft-com:vml" xmlns:wp14="http://schemas.microsoft.com/office/word/2010/wordprocessingDrawing" xmlns:wp="http://schemas.openxmlformats.org/drawingml/2006/wordprocessingDrawing" xmlns:w10="urn:schemas-microsoft-com:office:word" xmlns:w="http://schemas.openxmlformats.org/wordprocessingml/2006/main" xmlns:w14="http://schemas.microsoft.com/office/word/2010/wordml" xmlns:w15="http://schemas.microsoft.com/office/word/2012/wordml" xmlns:w16cid="http://schemas.microsoft.com/office/word/2016/wordml/cid" xmlns:w16se="http://schemas.microsoft.com/office/word/2015/wordml/symex" xmlns:wpg="http://schemas.microsoft.com/office/word/2010/wordprocessingGroup" xmlns:wpi="http://schemas.microsoft.com/office/word/2010/wordprocessingInk" xmlns:wne="http://schemas.microsoft.com/office/word/2006/wordml" xmlns:wps="http://schemas.microsoft.com/office/word/2010/wordprocessingShape" mc:Ignorable="w14 w15 w16se w16cid wp14">
   <w:body>
     <w:p>
       <w:pPr>
@@ -37,276 +37,17 @@
         <w:tblLook w:val="05A0" w:firstRow="1" w:lastRow="0" w:firstColumn="1" w:lastColumn="1" w:noHBand="0" w:noVBand="1"/>
       </w:tblPr>
       <w:tblGrid>
-        <w:gridCol w:w="1870"/>
-        <w:gridCol w:w="1870"/>
-        <w:gridCol w:w="1870"/>
-        <w:gridCol w:w="1870"/>
-        <w:gridCol w:w="1870"/>
+        <w:gridCol w:w="1589"/>
+        <w:gridCol w:w="1577"/>
+        <w:gridCol w:w="1585"/>
+        <w:gridCol w:w="1671"/>
+        <w:gridCol w:w="1548"/>
+        <w:gridCol w:w="1380"/>
       </w:tblGrid>
       <w:tr>
         <w:tc>
           <w:tcPr>
-            <w:tcW w:w="1870" w:type="dxa"/>
-          </w:tcPr>
-          <w:p>
-            <w:bookmarkStart w:id="0" w:name="_GoBack"/>
-            <w:bookmarkEnd w:id="0"/>
-          </w:p>
-        </w:tc>
-        <w:tc>
-          <w:tcPr>
-            <w:tcW w:w="1870" w:type="dxa"/>
-          </w:tcPr>
-          <w:p/>
-        </w:tc>
-        <w:tc>
-          <w:tcPr>
-            <w:tcW w:w="1870" w:type="dxa"/>
-          </w:tcPr>
-          <w:p/>
-        </w:tc>
-        <w:tc>
-          <w:tcPr>
-            <w:tcW w:w="1870" w:type="dxa"/>
-          </w:tcPr>
-          <w:p/>
-        </w:tc>
-        <w:tc>
-          <w:tcPr>
-            <w:tcW w:w="1870" w:type="dxa"/>
-          </w:tcPr>
-          <w:p/>
-        </w:tc>
-      </w:tr>
-      <w:tr>
-        <w:tc>
-          <w:tcPr>
-            <w:tcW w:w="1870" w:type="dxa"/>
-          </w:tcPr>
-          <w:p/>
-        </w:tc>
-        <w:tc>
-          <w:tcPr>
-            <w:tcW w:w="1870" w:type="dxa"/>
-          </w:tcPr>
-          <w:p/>
-        </w:tc>
-        <w:tc>
-          <w:tcPr>
-            <w:tcW w:w="1870" w:type="dxa"/>
-          </w:tcPr>
-          <w:p/>
-        </w:tc>
-        <w:tc>
-          <w:tcPr>
-            <w:tcW w:w="1870" w:type="dxa"/>
-          </w:tcPr>
-          <w:p/>
-        </w:tc>
-        <w:tc>
-          <w:tcPr>
-            <w:tcW w:w="1870" w:type="dxa"/>
-          </w:tcPr>
-          <w:p/>
-        </w:tc>
-      </w:tr>
-      <w:tr>
-        <w:tc>
-          <w:tcPr>
-            <w:tcW w:w="1870" w:type="dxa"/>
-          </w:tcPr>
-          <w:p/>
-        </w:tc>
-        <w:tc>
-          <w:tcPr>
-            <w:tcW w:w="1870" w:type="dxa"/>
-          </w:tcPr>
-          <w:p/>
-        </w:tc>
-        <w:tc>
-          <w:tcPr>
-            <w:tcW w:w="1870" w:type="dxa"/>
-          </w:tcPr>
-          <w:p/>
-        </w:tc>
-        <w:tc>
-          <w:tcPr>
-            <w:tcW w:w="1870" w:type="dxa"/>
-          </w:tcPr>
-          <w:p/>
-        </w:tc>
-        <w:tc>
-          <w:tcPr>
-            <w:tcW w:w="1870" w:type="dxa"/>
-          </w:tcPr>
-          <w:p/>
-        </w:tc>
-      </w:tr>
-      <w:tr>
-        <w:tc>
-          <w:tcPr>
-            <w:tcW w:w="1870" w:type="dxa"/>
-          </w:tcPr>
-          <w:p/>
-        </w:tc>
-        <w:tc>
-          <w:tcPr>
-            <w:tcW w:w="1870" w:type="dxa"/>
-          </w:tcPr>
-          <w:p/>
-        </w:tc>
-        <w:tc>
-          <w:tcPr>
-            <w:tcW w:w="1870" w:type="dxa"/>
-          </w:tcPr>
-          <w:p/>
-        </w:tc>
-        <w:tc>
-          <w:tcPr>
-            <w:tcW w:w="1870" w:type="dxa"/>
-          </w:tcPr>
-          <w:p/>
-        </w:tc>
-        <w:tc>
-          <w:tcPr>
-            <w:tcW w:w="1870" w:type="dxa"/>
-          </w:tcPr>
-          <w:p/>
-        </w:tc>
-      </w:tr>
-      <w:tr>
-        <w:tc>
-          <w:tcPr>
-            <w:tcW w:w="1870" w:type="dxa"/>
-          </w:tcPr>
-          <w:p/>
-        </w:tc>
-        <w:tc>
-          <w:tcPr>
-            <w:tcW w:w="1870" w:type="dxa"/>
-          </w:tcPr>
-          <w:p/>
-        </w:tc>
-        <w:tc>
-          <w:tcPr>
-            <w:tcW w:w="1870" w:type="dxa"/>
-          </w:tcPr>
-          <w:p/>
-        </w:tc>
-        <w:tc>
-          <w:tcPr>
-            <w:tcW w:w="1870" w:type="dxa"/>
-          </w:tcPr>
-          <w:p/>
-        </w:tc>
-        <w:tc>
-          <w:tcPr>
-            <w:tcW w:w="1870" w:type="dxa"/>
-          </w:tcPr>
-          <w:p/>
-        </w:tc>
-      </w:tr>
-      <w:tr>
-        <w:tc>
-          <w:tcPr>
-            <w:tcW w:w="1870" w:type="dxa"/>
-          </w:tcPr>
-          <w:p/>
-        </w:tc>
-        <w:tc>
-          <w:tcPr>
-            <w:tcW w:w="1870" w:type="dxa"/>
-          </w:tcPr>
-          <w:p/>
-        </w:tc>
-        <w:tc>
-          <w:tcPr>
-            <w:tcW w:w="1870" w:type="dxa"/>
-          </w:tcPr>
-          <w:p/>
-        </w:tc>
-        <w:tc>
-          <w:tcPr>
-            <w:tcW w:w="1870" w:type="dxa"/>
-          </w:tcPr>
-          <w:p/>
-        </w:tc>
-        <w:tc>
-          <w:tcPr>
-            <w:tcW w:w="1870" w:type="dxa"/>
-          </w:tcPr>
-          <w:p/>
-        </w:tc>
-      </w:tr>
-      <w:tr>
-        <w:tc>
-          <w:tcPr>
-            <w:tcW w:w="1870" w:type="dxa"/>
-          </w:tcPr>
-          <w:p/>
-        </w:tc>
-        <w:tc>
-          <w:tcPr>
-            <w:tcW w:w="1870" w:type="dxa"/>
-          </w:tcPr>
-          <w:p/>
-        </w:tc>
-        <w:tc>
-          <w:tcPr>
-            <w:tcW w:w="1870" w:type="dxa"/>
-          </w:tcPr>
-          <w:p/>
-        </w:tc>
-        <w:tc>
-          <w:tcPr>
-            <w:tcW w:w="1870" w:type="dxa"/>
-          </w:tcPr>
-          <w:p/>
-        </w:tc>
-        <w:tc>
-          <w:tcPr>
-            <w:tcW w:w="1870" w:type="dxa"/>
-          </w:tcPr>
-          <w:p/>
-        </w:tc>
-      </w:tr>
-      <w:tr>
-        <w:tc>
-          <w:tcPr>
-            <w:tcW w:w="1870" w:type="dxa"/>
-          </w:tcPr>
-          <w:p/>
-        </w:tc>
-        <w:tc>
-          <w:tcPr>
-            <w:tcW w:w="1870" w:type="dxa"/>
-          </w:tcPr>
-          <w:p/>
-        </w:tc>
-        <w:tc>
-          <w:tcPr>
-            <w:tcW w:w="1870" w:type="dxa"/>
-          </w:tcPr>
-          <w:p/>
-        </w:tc>
-        <w:tc>
-          <w:tcPr>
-            <w:tcW w:w="1870" w:type="dxa"/>
-          </w:tcPr>
-          <w:p/>
-        </w:tc>
-        <w:tc>
-          <w:tcPr>
-            <w:tcW w:w="1870" w:type="dxa"/>
-          </w:tcPr>
-          <w:p/>
-        </w:tc>
-      </w:tr>
-      <w:tr>
-        <w:tc>
-          <w:tcPr>
-            <w:tcW w:w="9350" w:type="dxa"/>
-            <w:gridSpan w:val="5"/>
+            <w:tcW w:w="1589" w:type="dxa"/>
           </w:tcPr>
           <w:p>
             <w:pPr>
@@ -318,14 +59,531 @@
               <w:rPr>
                 <w:b/>
               </w:rPr>
-              <w:t>Facts:</w:t>
-            </w:r>
-            <w:r>
+              <w:t>Date</w:t>
+            </w:r>
+          </w:p>
+        </w:tc>
+        <w:tc>
+          <w:tcPr>
+            <w:tcW w:w="1577" w:type="dxa"/>
+          </w:tcPr>
+          <w:p>
+            <w:pPr>
               <w:rPr>
                 <w:b/>
               </w:rPr>
-              <w:t xml:space="preserve"> </w:t>
-            </w:r>
+            </w:pPr>
+            <w:r>
+              <w:rPr>
+                <w:b/>
+              </w:rPr>
+              <w:t>Agent</w:t>
+            </w:r>
+          </w:p>
+        </w:tc>
+        <w:tc>
+          <w:tcPr>
+            <w:tcW w:w="1585" w:type="dxa"/>
+          </w:tcPr>
+          <w:p>
+            <w:pPr>
+              <w:rPr>
+                <w:b/>
+              </w:rPr>
+            </w:pPr>
+            <w:r>
+              <w:rPr>
+                <w:b/>
+              </w:rPr>
+              <w:t>Listing</w:t>
+            </w:r>
+          </w:p>
+        </w:tc>
+        <w:tc>
+          <w:tcPr>
+            <w:tcW w:w="1671" w:type="dxa"/>
+          </w:tcPr>
+          <w:p>
+            <w:pPr>
+              <w:rPr>
+                <w:b/>
+              </w:rPr>
+            </w:pPr>
+            <w:r>
+              <w:rPr>
+                <w:b/>
+              </w:rPr>
+              <w:t>Property</w:t>
+            </w:r>
+          </w:p>
+        </w:tc>
+        <w:tc>
+          <w:tcPr>
+            <w:tcW w:w="1548" w:type="dxa"/>
+          </w:tcPr>
+          <w:p>
+            <w:pPr>
+              <w:rPr>
+                <w:b/>
+              </w:rPr>
+            </w:pPr>
+            <w:r>
+              <w:rPr>
+                <w:b/>
+              </w:rPr>
+              <w:t>Sale Status</w:t>
+            </w:r>
+          </w:p>
+        </w:tc>
+        <w:tc>
+          <w:tcPr>
+            <w:tcW w:w="1380" w:type="dxa"/>
+          </w:tcPr>
+          <w:p>
+            <w:pPr>
+              <w:rPr>
+                <w:b/>
+              </w:rPr>
+            </w:pPr>
+            <w:r>
+              <w:rPr>
+                <w:b/>
+              </w:rPr>
+              <w:t>Contact Reason</w:t>
+            </w:r>
+          </w:p>
+        </w:tc>
+      </w:tr>
+      <w:tr>
+        <w:tc>
+          <w:tcPr>
+            <w:tcW w:w="1589" w:type="dxa"/>
+          </w:tcPr>
+          <w:p>
+            <w:r>
+              <w:t>Year</w:t>
+            </w:r>
+          </w:p>
+        </w:tc>
+        <w:tc>
+          <w:tcPr>
+            <w:tcW w:w="1577" w:type="dxa"/>
+          </w:tcPr>
+          <w:p>
+            <w:r>
+              <w:t>Agent Name</w:t>
+            </w:r>
+          </w:p>
+        </w:tc>
+        <w:tc>
+          <w:tcPr>
+            <w:tcW w:w="1585" w:type="dxa"/>
+          </w:tcPr>
+          <w:p>
+            <w:r>
+              <w:t>Begin List Date</w:t>
+            </w:r>
+          </w:p>
+        </w:tc>
+        <w:tc>
+          <w:tcPr>
+            <w:tcW w:w="1671" w:type="dxa"/>
+          </w:tcPr>
+          <w:p>
+            <w:r>
+              <w:t>City</w:t>
+            </w:r>
+          </w:p>
+        </w:tc>
+        <w:tc>
+          <w:tcPr>
+            <w:tcW w:w="1548" w:type="dxa"/>
+          </w:tcPr>
+          <w:p>
+            <w:r>
+              <w:t>Sale Status</w:t>
+            </w:r>
+          </w:p>
+        </w:tc>
+        <w:tc>
+          <w:tcPr>
+            <w:tcW w:w="1380" w:type="dxa"/>
+          </w:tcPr>
+          <w:p>
+            <w:r>
+              <w:t>Contact Reason</w:t>
+            </w:r>
+          </w:p>
+        </w:tc>
+      </w:tr>
+      <w:tr>
+        <w:tc>
+          <w:tcPr>
+            <w:tcW w:w="1589" w:type="dxa"/>
+          </w:tcPr>
+          <w:p>
+            <w:r>
+              <w:t>Quarter</w:t>
+            </w:r>
+          </w:p>
+        </w:tc>
+        <w:tc>
+          <w:tcPr>
+            <w:tcW w:w="1577" w:type="dxa"/>
+          </w:tcPr>
+          <w:p>
+            <w:r>
+              <w:t>Hire Date</w:t>
+            </w:r>
+          </w:p>
+        </w:tc>
+        <w:tc>
+          <w:tcPr>
+            <w:tcW w:w="1585" w:type="dxa"/>
+          </w:tcPr>
+          <w:p>
+            <w:r>
+              <w:t>End List Date</w:t>
+            </w:r>
+          </w:p>
+        </w:tc>
+        <w:tc>
+          <w:tcPr>
+            <w:tcW w:w="1671" w:type="dxa"/>
+          </w:tcPr>
+          <w:p>
+            <w:r>
+              <w:t>State</w:t>
+            </w:r>
+          </w:p>
+        </w:tc>
+        <w:tc>
+          <w:tcPr>
+            <w:tcW w:w="1548" w:type="dxa"/>
+          </w:tcPr>
+          <w:p/>
+        </w:tc>
+        <w:tc>
+          <w:tcPr>
+            <w:tcW w:w="1380" w:type="dxa"/>
+          </w:tcPr>
+          <w:p/>
+        </w:tc>
+      </w:tr>
+      <w:tr>
+        <w:tc>
+          <w:tcPr>
+            <w:tcW w:w="1589" w:type="dxa"/>
+          </w:tcPr>
+          <w:p>
+            <w:r>
+              <w:t>Month</w:t>
+            </w:r>
+          </w:p>
+        </w:tc>
+        <w:tc>
+          <w:tcPr>
+            <w:tcW w:w="1577" w:type="dxa"/>
+          </w:tcPr>
+          <w:p>
+            <w:r>
+              <w:t>DOB</w:t>
+            </w:r>
+          </w:p>
+        </w:tc>
+        <w:tc>
+          <w:tcPr>
+            <w:tcW w:w="1585" w:type="dxa"/>
+          </w:tcPr>
+          <w:p>
+            <w:r>
+              <w:t>Asking Price</w:t>
+            </w:r>
+          </w:p>
+        </w:tc>
+        <w:tc>
+          <w:tcPr>
+            <w:tcW w:w="1671" w:type="dxa"/>
+          </w:tcPr>
+          <w:p>
+            <w:r>
+              <w:t>Zip Code</w:t>
+            </w:r>
+          </w:p>
+        </w:tc>
+        <w:tc>
+          <w:tcPr>
+            <w:tcW w:w="1548" w:type="dxa"/>
+          </w:tcPr>
+          <w:p/>
+        </w:tc>
+        <w:tc>
+          <w:tcPr>
+            <w:tcW w:w="1380" w:type="dxa"/>
+          </w:tcPr>
+          <w:p/>
+        </w:tc>
+      </w:tr>
+      <w:tr>
+        <w:tc>
+          <w:tcPr>
+            <w:tcW w:w="1589" w:type="dxa"/>
+          </w:tcPr>
+          <w:p>
+            <w:r>
+              <w:t xml:space="preserve">Week </w:t>
+            </w:r>
+          </w:p>
+        </w:tc>
+        <w:tc>
+          <w:tcPr>
+            <w:tcW w:w="1577" w:type="dxa"/>
+          </w:tcPr>
+          <w:p>
+            <w:r>
+              <w:t>License Date</w:t>
+            </w:r>
+          </w:p>
+        </w:tc>
+        <w:tc>
+          <w:tcPr>
+            <w:tcW w:w="1585" w:type="dxa"/>
+          </w:tcPr>
+          <w:p/>
+        </w:tc>
+        <w:tc>
+          <w:tcPr>
+            <w:tcW w:w="1671" w:type="dxa"/>
+          </w:tcPr>
+          <w:p>
+            <w:r>
+              <w:t>Bedrooms</w:t>
+            </w:r>
+          </w:p>
+        </w:tc>
+        <w:tc>
+          <w:tcPr>
+            <w:tcW w:w="1548" w:type="dxa"/>
+          </w:tcPr>
+          <w:p/>
+        </w:tc>
+        <w:tc>
+          <w:tcPr>
+            <w:tcW w:w="1380" w:type="dxa"/>
+          </w:tcPr>
+          <w:p/>
+        </w:tc>
+      </w:tr>
+      <w:tr>
+        <w:tc>
+          <w:tcPr>
+            <w:tcW w:w="1589" w:type="dxa"/>
+          </w:tcPr>
+          <w:p>
+            <w:r>
+              <w:t>Date</w:t>
+            </w:r>
+          </w:p>
+        </w:tc>
+        <w:tc>
+          <w:tcPr>
+            <w:tcW w:w="1577" w:type="dxa"/>
+          </w:tcPr>
+          <w:p>
+            <w:r>
+              <w:t>Gender</w:t>
+            </w:r>
+          </w:p>
+        </w:tc>
+        <w:tc>
+          <w:tcPr>
+            <w:tcW w:w="1585" w:type="dxa"/>
+          </w:tcPr>
+          <w:p/>
+        </w:tc>
+        <w:tc>
+          <w:tcPr>
+            <w:tcW w:w="1671" w:type="dxa"/>
+          </w:tcPr>
+          <w:p>
+            <w:r>
+              <w:t>Bathrooms</w:t>
+            </w:r>
+          </w:p>
+        </w:tc>
+        <w:tc>
+          <w:tcPr>
+            <w:tcW w:w="1548" w:type="dxa"/>
+          </w:tcPr>
+          <w:p/>
+        </w:tc>
+        <w:tc>
+          <w:tcPr>
+            <w:tcW w:w="1380" w:type="dxa"/>
+          </w:tcPr>
+          <w:p/>
+        </w:tc>
+      </w:tr>
+      <w:tr>
+        <w:tc>
+          <w:tcPr>
+            <w:tcW w:w="1589" w:type="dxa"/>
+          </w:tcPr>
+          <w:p>
+            <w:r>
+              <w:t>Day of Week</w:t>
+            </w:r>
+          </w:p>
+        </w:tc>
+        <w:tc>
+          <w:tcPr>
+            <w:tcW w:w="1577" w:type="dxa"/>
+          </w:tcPr>
+          <w:p/>
+        </w:tc>
+        <w:tc>
+          <w:tcPr>
+            <w:tcW w:w="1585" w:type="dxa"/>
+          </w:tcPr>
+          <w:p/>
+        </w:tc>
+        <w:tc>
+          <w:tcPr>
+            <w:tcW w:w="1671" w:type="dxa"/>
+          </w:tcPr>
+          <w:p>
+            <w:r>
+              <w:t>Square Feet</w:t>
+            </w:r>
+          </w:p>
+        </w:tc>
+        <w:tc>
+          <w:tcPr>
+            <w:tcW w:w="1548" w:type="dxa"/>
+          </w:tcPr>
+          <w:p/>
+        </w:tc>
+        <w:tc>
+          <w:tcPr>
+            <w:tcW w:w="1380" w:type="dxa"/>
+          </w:tcPr>
+          <w:p/>
+        </w:tc>
+      </w:tr>
+      <w:tr>
+        <w:tc>
+          <w:tcPr>
+            <w:tcW w:w="1589" w:type="dxa"/>
+          </w:tcPr>
+          <w:p>
+            <w:r>
+              <w:t>Day of Month</w:t>
+            </w:r>
+          </w:p>
+        </w:tc>
+        <w:tc>
+          <w:tcPr>
+            <w:tcW w:w="1577" w:type="dxa"/>
+          </w:tcPr>
+          <w:p/>
+        </w:tc>
+        <w:tc>
+          <w:tcPr>
+            <w:tcW w:w="1585" w:type="dxa"/>
+          </w:tcPr>
+          <w:p/>
+        </w:tc>
+        <w:tc>
+          <w:tcPr>
+            <w:tcW w:w="1671" w:type="dxa"/>
+          </w:tcPr>
+          <w:p>
+            <w:r>
+              <w:t>Year Built</w:t>
+            </w:r>
+          </w:p>
+        </w:tc>
+        <w:tc>
+          <w:tcPr>
+            <w:tcW w:w="1548" w:type="dxa"/>
+          </w:tcPr>
+          <w:p/>
+        </w:tc>
+        <w:tc>
+          <w:tcPr>
+            <w:tcW w:w="1380" w:type="dxa"/>
+          </w:tcPr>
+          <w:p/>
+        </w:tc>
+      </w:tr>
+      <w:tr>
+        <w:tc>
+          <w:tcPr>
+            <w:tcW w:w="1589" w:type="dxa"/>
+          </w:tcPr>
+          <w:p>
+            <w:r>
+              <w:t>Season</w:t>
+            </w:r>
+          </w:p>
+        </w:tc>
+        <w:tc>
+          <w:tcPr>
+            <w:tcW w:w="1577" w:type="dxa"/>
+          </w:tcPr>
+          <w:p/>
+        </w:tc>
+        <w:tc>
+          <w:tcPr>
+            <w:tcW w:w="1585" w:type="dxa"/>
+          </w:tcPr>
+          <w:p/>
+        </w:tc>
+        <w:tc>
+          <w:tcPr>
+            <w:tcW w:w="1671" w:type="dxa"/>
+          </w:tcPr>
+          <w:p/>
+        </w:tc>
+        <w:tc>
+          <w:tcPr>
+            <w:tcW w:w="1548" w:type="dxa"/>
+          </w:tcPr>
+          <w:p/>
+        </w:tc>
+        <w:tc>
+          <w:tcPr>
+            <w:tcW w:w="1380" w:type="dxa"/>
+          </w:tcPr>
+          <w:p/>
+        </w:tc>
+      </w:tr>
+      <w:tr>
+        <w:tc>
+          <w:tcPr>
+            <w:tcW w:w="9350" w:type="dxa"/>
+            <w:gridSpan w:val="6"/>
+          </w:tcPr>
+          <w:p>
+            <w:pPr>
+              <w:rPr>
+                <w:b/>
+              </w:rPr>
+            </w:pPr>
+            <w:r>
+              <w:rPr>
+                <w:b/>
+              </w:rPr>
+              <w:t>Facts:</w:t>
+            </w:r>
+            <w:r>
+              <w:rPr>
+                <w:b/>
+              </w:rPr>
+              <w:t xml:space="preserve"> Number of Contacts, Number of Bids, Number of Casual Contacts, Number of Sellers, Count of available Properties, Count of Sold Properties over Time</w:t>
+            </w:r>
+            <w:bookmarkStart w:id="0" w:name="_GoBack"/>
+            <w:bookmarkEnd w:id="0"/>
           </w:p>
         </w:tc>
       </w:tr>
@@ -478,7 +736,7 @@
 </file>
 
 <file path=word/styles.xml><?xml version="1.0" encoding="utf-8"?>
-<w:styles xmlns:mc="http://schemas.openxmlformats.org/markup-compatibility/2006" xmlns:r="http://schemas.openxmlformats.org/officeDocument/2006/relationships" xmlns:w="http://schemas.openxmlformats.org/wordprocessingml/2006/main" xmlns:w14="http://schemas.microsoft.com/office/word/2010/wordml" xmlns:w15="http://schemas.microsoft.com/office/word/2012/wordml" xmlns:w16se="http://schemas.microsoft.com/office/word/2015/wordml/symex" mc:Ignorable="w14 w15 w16se">
+<w:styles xmlns:mc="http://schemas.openxmlformats.org/markup-compatibility/2006" xmlns:r="http://schemas.openxmlformats.org/officeDocument/2006/relationships" xmlns:w="http://schemas.openxmlformats.org/wordprocessingml/2006/main" xmlns:w14="http://schemas.microsoft.com/office/word/2010/wordml" xmlns:w15="http://schemas.microsoft.com/office/word/2012/wordml" xmlns:w16cid="http://schemas.microsoft.com/office/word/2016/wordml/cid" xmlns:w16se="http://schemas.microsoft.com/office/word/2015/wordml/symex" mc:Ignorable="w14 w15 w16se w16cid">
   <w:docDefaults>
     <w:rPrDefault>
       <w:rPr>

</xml_diff>